<commit_message>
updated portfolio style and resume
</commit_message>
<xml_diff>
--- a/public/files/VictorFernandezResume.docx
+++ b/public/files/VictorFernandezResume.docx
@@ -28,7 +28,7 @@
         <w:tblStyle w:val="Table1"/>
         <w:tblW w:w="10875.0" w:type="dxa"/>
         <w:jc w:val="left"/>
-        <w:tblInd w:w="0.0" w:type="dxa"/>
+        <w:tblInd w:w="-144.0" w:type="dxa"/>
         <w:tblBorders>
           <w:top w:color="000000" w:space="0" w:sz="8" w:val="single"/>
           <w:left w:color="000000" w:space="0" w:sz="8" w:val="single"/>
@@ -444,8 +444,8 @@
               </w:pBdr>
               <w:spacing w:after="0" w:before="0" w:line="360" w:lineRule="auto"/>
               <w:rPr>
-                <w:sz w:val="22"/>
-                <w:szCs w:val="22"/>
+                <w:sz w:val="20"/>
+                <w:szCs w:val="20"/>
               </w:rPr>
             </w:pPr>
             <w:bookmarkStart w:colFirst="0" w:colLast="0" w:name="_heading=h.2s8eyo1" w:id="4"/>
@@ -458,16 +458,14 @@
               </w:rPr>
               <w:t xml:space="preserve">JAN 2022 – SEP 2022</w:t>
             </w:r>
-          </w:p>
-          <w:p>
-            <w:pPr>
-              <w:pBdr>
-                <w:top w:space="0" w:sz="0" w:val="nil"/>
-                <w:left w:space="0" w:sz="0" w:val="nil"/>
-                <w:bottom w:space="0" w:sz="0" w:val="nil"/>
-                <w:right w:space="0" w:sz="0" w:val="nil"/>
-                <w:between w:space="0" w:sz="0" w:val="nil"/>
-              </w:pBdr>
+            <w:r>
+              <w:rPr>
+                <w:rtl w:val="0"/>
+              </w:rPr>
+            </w:r>
+          </w:p>
+          <w:p>
+            <w:pPr>
               <w:spacing w:before="0" w:line="360" w:lineRule="auto"/>
               <w:rPr>
                 <w:sz w:val="20"/>
@@ -503,6 +501,11 @@
                 <w:rtl w:val="0"/>
               </w:rPr>
               <w:t xml:space="preserve">Worked alongside a large team on multiple software projects for the company</w:t>
+            </w:r>
+            <w:r>
+              <w:rPr>
+                <w:rtl w:val="0"/>
+              </w:rPr>
             </w:r>
           </w:p>
           <w:p>
@@ -998,7 +1001,7 @@
                 <w:szCs w:val="22"/>
                 <w:rtl w:val="0"/>
               </w:rPr>
-              <w:t xml:space="preserve">Determined and productive web developer with a passion for creative solutions. Dedicated to learning additional technologies and coding languages. Looking for a remote position at a great company to be a hard-working asset to any team, to learn, grow and develop.</w:t>
+              <w:t xml:space="preserve">Determined and productive web developer with a passion for creative solutions and 3 years of experience. Dedicated to learning additional technologies and coding languages. Looking for a remote position at a great company to be a hard-working asset to any team, to learn, grow and develop.</w:t>
             </w:r>
           </w:p>
           <w:p>
@@ -1038,7 +1041,7 @@
                 <w:szCs w:val="28"/>
                 <w:rtl w:val="0"/>
               </w:rPr>
-              <w:t xml:space="preserve">SKILLS</w:t>
+              <w:t xml:space="preserve">RELEVANT SKILLS</w:t>
             </w:r>
           </w:p>
           <w:p>
@@ -1141,40 +1144,6 @@
                 <w:rtl w:val="0"/>
               </w:rPr>
               <w:t xml:space="preserve">Material UI</w:t>
-            </w:r>
-          </w:p>
-          <w:p>
-            <w:pPr>
-              <w:spacing w:before="0" w:line="360" w:lineRule="auto"/>
-              <w:rPr>
-                <w:sz w:val="22"/>
-                <w:szCs w:val="22"/>
-              </w:rPr>
-            </w:pPr>
-            <w:r>
-              <w:rPr>
-                <w:sz w:val="22"/>
-                <w:szCs w:val="22"/>
-                <w:rtl w:val="0"/>
-              </w:rPr>
-              <w:t xml:space="preserve">Node.js, Express.js</w:t>
-            </w:r>
-          </w:p>
-          <w:p>
-            <w:pPr>
-              <w:spacing w:before="0" w:line="360" w:lineRule="auto"/>
-              <w:rPr>
-                <w:sz w:val="22"/>
-                <w:szCs w:val="22"/>
-              </w:rPr>
-            </w:pPr>
-            <w:r>
-              <w:rPr>
-                <w:sz w:val="22"/>
-                <w:szCs w:val="22"/>
-                <w:rtl w:val="0"/>
-              </w:rPr>
-              <w:t xml:space="preserve">MongoDB, Firebase</w:t>
             </w:r>
           </w:p>
           <w:p>
@@ -2098,8 +2067,8 @@
 </file>
 
 <file path=customXML/item1.xml><?xml version="1.0" encoding="utf-8"?>
-<go:gDocsCustomXmlDataStorage xmlns:go="http://customooxmlschemas.google.com/" xmlns:r="http://schemas.openxmlformats.org/officeDocument/2006/relationships">
-  <go:docsCustomData xmlns:go="http://customooxmlschemas.google.com/" roundtripDataSignature="AMtx7mhwIocw5Ur2KfiRnGHYT88EAaiPWA==">AMUW2mWy+Xgg18M/veffx9//+ZZsiNGzl9gNpXjdWsEBhGOiqH8yfvxhPoBI1m/YxVu2ki9t2PVkDX9ZGuweEpTj3+yDMh3CUVcBbGgSuho+Bdrv0bJp19EUdj5ecSplROr/CRqMh/iGsLHsR7L9CMzFIauJ50ZSMOra/4rHR5lWpbrjAHGJwDGlbWLOeU20+kxKaWdaRooGJtwICdcnVwgKhxXuy2eQ0UKjM00OLnhugl29cL/OD1NHnrIyG1Xt9kNkRKeQ6u7n64LoRvcnS2FYEI97EVF/Jg==</go:docsCustomData>
+<go:gDocsCustomXmlDataStorage xmlns:go="http://customooxmlschemas.google.com/" xmlns:r="http://schemas.openxmlformats.org/officeDocument/2006/relationships" uri="GoogleDocsCustomDataVersion1">
+  <go:docsCustomData xmlns:go="http://customooxmlschemas.google.com/" roundtripDataSignature="AMtx7mhwIocw5Ur2KfiRnGHYT88EAaiPWA==">AMUW2mUfNc7xEOlEZRv+ZBpwhluqtOhFUxaixQsV45asqDvY0HD9rQI4FsEaodMV3ev0ZYNgELTtjkHqVoCz/70gKld8ZACyRzxoT7d8IpQTUBXTLRVFrLcj7G/MJbZHsp46KNxy6PmdygwEp54wMBV0IjLCSs7KgPTX56xYdiDiO322pxhZywpaeAIXkUwl+1tTmbWcAXMFS96tBhbXYqs0URMIsxGV3CQf3dStGoIXvBIvtHIKNEpbMGI5oW+zvPU5Vl/1u+LNiiPs5a2glg5QT/yNS8EHOQ==</go:docsCustomData>
 </go:gDocsCustomXmlDataStorage>
 </file>
 

</xml_diff>